<commit_message>
novo depois da IA
</commit_message>
<xml_diff>
--- a/Polimorfismo_e_Herança.docx
+++ b/Polimorfismo_e_Herança.docx
@@ -47,29 +47,13 @@
       </w:pPr>
       <w:r>
         <w:rPr>
-          <w:rFonts w:cstheme="minorHAnsi"/>
-          <w:sz w:val="24"/>
-          <w:szCs w:val="24"/>
-        </w:rPr>
-        <w:t xml:space="preserve">É a </w:t>
-      </w:r>
-      <w:proofErr w:type="gramStart"/>
-      <w:r>
-        <w:rPr>
-          <w:rFonts w:cstheme="minorHAnsi"/>
-          <w:sz w:val="24"/>
-          <w:szCs w:val="24"/>
-        </w:rPr>
-        <w:t>habilidade  de</w:t>
-      </w:r>
-      <w:proofErr w:type="gramEnd"/>
-      <w:r>
-        <w:rPr>
-          <w:rFonts w:cstheme="minorHAnsi"/>
-          <w:sz w:val="24"/>
-          <w:szCs w:val="24"/>
-        </w:rPr>
-        <w:t xml:space="preserve"> objetos de classes diferentes responderem a mesma mensagem de diferentes maneiras.</w:t>
+          <w:rFonts w:eastAsia="Times New Roman" w:cstheme="minorHAnsi"/>
+          <w:color w:val="24292E"/>
+          <w:sz w:val="24"/>
+          <w:szCs w:val="24"/>
+          <w:lang w:eastAsia="pt-BR"/>
+        </w:rPr>
+        <w:t>O polimorfismo é o ato de diferentes objetos executar certas tarefas, porem de maneiras diferentes isso ocorre em um código no método, por exemplo o ato desenhar, eu desenho com a mão, a Yasmim com o pé e o Luca com a boca, o ato é o mesmo, porem a forma de execução não é.</w:t>
       </w:r>
     </w:p>
     <w:p>
@@ -78,22 +62,54 @@
         <w:spacing w:after="240" w:line="384" w:lineRule="atLeast"/>
         <w:jc w:val="both"/>
         <w:rPr>
+          <w:sz w:val="24"/>
+          <w:szCs w:val="24"/>
+        </w:rPr>
+      </w:pPr>
+      <w:r>
+        <w:rPr>
           <w:rFonts w:eastAsia="Times New Roman" w:cstheme="minorHAnsi"/>
           <w:color w:val="24292E"/>
           <w:sz w:val="24"/>
           <w:szCs w:val="24"/>
           <w:lang w:eastAsia="pt-BR"/>
         </w:rPr>
-      </w:pPr>
-      <w:r>
-        <w:rPr>
-          <w:rFonts w:eastAsia="Times New Roman" w:cstheme="minorHAnsi"/>
-          <w:color w:val="24292E"/>
-          <w:sz w:val="24"/>
-          <w:szCs w:val="24"/>
-          <w:lang w:eastAsia="pt-BR"/>
-        </w:rPr>
-        <w:t>Um dono de uma fábrica de brinquedos solicitou que seus engenheiros criassem um mesmo controle remoto para todos os brinquedos de sua fábrica. A única restrição era que cada brinquedo atendesse aos comandos específicos definidos pelo controle.</w:t>
+        <w:t xml:space="preserve">Uma situação seria </w:t>
+      </w:r>
+      <w:r>
+        <w:rPr>
+          <w:sz w:val="24"/>
+          <w:szCs w:val="24"/>
+        </w:rPr>
+        <w:t>eu faço lancheiras térmicas porem um us</w:t>
+      </w:r>
+      <w:r>
+        <w:rPr>
+          <w:sz w:val="24"/>
+          <w:szCs w:val="24"/>
+        </w:rPr>
+        <w:t>a</w:t>
+      </w:r>
+      <w:r>
+        <w:rPr>
+          <w:sz w:val="24"/>
+          <w:szCs w:val="24"/>
+        </w:rPr>
+        <w:t xml:space="preserve"> para levar frutas o outro refrigerante com gelo e </w:t>
+      </w:r>
+      <w:r>
+        <w:rPr>
+          <w:sz w:val="24"/>
+          <w:szCs w:val="24"/>
+        </w:rPr>
+        <w:t>outra sua marmita</w:t>
+      </w:r>
+      <w:r>
+        <w:rPr>
+          <w:sz w:val="24"/>
+          <w:szCs w:val="24"/>
+        </w:rPr>
+        <w:t>.</w:t>
       </w:r>
     </w:p>
     <w:p>
@@ -109,276 +125,6 @@
           <w:lang w:eastAsia="pt-BR"/>
         </w:rPr>
       </w:pPr>
-      <w:r>
-        <w:rPr>
-          <w:rFonts w:eastAsia="Times New Roman" w:cstheme="minorHAnsi"/>
-          <w:color w:val="24292E"/>
-          <w:sz w:val="24"/>
-          <w:szCs w:val="24"/>
-          <w:lang w:eastAsia="pt-BR"/>
-        </w:rPr>
-        <w:t>O controle remoto teria vários botões, sendo que todos eles seriam úteis para todos os brinquedos. Assim, quando o usuário clicasse no botão mover, o controle enviaria o sinal MOVER para todos os brinquedos que estivessem no raio de dois metros. A figura abaixo ilustra tal situação:</w:t>
-      </w:r>
-    </w:p>
-    <w:p>
-      <w:pPr>
-        <w:shd w:val="clear" w:color="auto" w:fill="FFFFFF"/>
-        <w:spacing w:after="0" w:line="240" w:lineRule="auto"/>
-        <w:jc w:val="center"/>
-        <w:rPr>
-          <w:rFonts w:eastAsia="Times New Roman" w:cstheme="minorHAnsi"/>
-          <w:color w:val="24292E"/>
-          <w:sz w:val="24"/>
-          <w:szCs w:val="24"/>
-          <w:lang w:eastAsia="pt-BR"/>
-        </w:rPr>
-      </w:pPr>
-      <w:r>
-        <w:rPr>
-          <w:rFonts w:eastAsia="Times New Roman" w:cstheme="minorHAnsi"/>
-          <w:b/>
-          <w:bCs/>
-          <w:color w:val="24292E"/>
-          <w:sz w:val="24"/>
-          <w:szCs w:val="24"/>
-          <w:lang w:eastAsia="pt-BR"/>
-        </w:rPr>
-        <w:t>Figura 3</w:t>
-      </w:r>
-      <w:r>
-        <w:rPr>
-          <w:rFonts w:eastAsia="Times New Roman" w:cstheme="minorHAnsi"/>
-          <w:color w:val="24292E"/>
-          <w:sz w:val="24"/>
-          <w:szCs w:val="24"/>
-          <w:lang w:eastAsia="pt-BR"/>
-        </w:rPr>
-        <w:t> - Exemplo de polimorfismo</w:t>
-      </w:r>
-    </w:p>
-    <w:p>
-      <w:pPr>
-        <w:shd w:val="clear" w:color="auto" w:fill="FFFFFF"/>
-        <w:spacing w:after="240" w:line="384" w:lineRule="atLeast"/>
-        <w:jc w:val="both"/>
-        <w:rPr>
-          <w:rFonts w:eastAsia="Times New Roman" w:cstheme="minorHAnsi"/>
-          <w:color w:val="24292E"/>
-          <w:sz w:val="24"/>
-          <w:szCs w:val="24"/>
-          <w:lang w:eastAsia="pt-BR"/>
-        </w:rPr>
-      </w:pPr>
-      <w:r>
-        <w:rPr>
-          <w:rFonts w:eastAsia="Times New Roman" w:cstheme="minorHAnsi"/>
-          <w:noProof/>
-          <w:color w:val="24292E"/>
-          <w:sz w:val="24"/>
-          <w:szCs w:val="24"/>
-          <w:lang w:eastAsia="pt-BR"/>
-        </w:rPr>
-        <w:drawing>
-          <wp:inline distT="0" distB="0" distL="0" distR="0" wp14:anchorId="711F394F" wp14:editId="1C884903">
-            <wp:extent cx="5715000" cy="3429000"/>
-            <wp:effectExtent l="0" t="0" r="0" b="0"/>
-            <wp:docPr id="1" name="Imagem 1" descr="Descrição imagem"/>
-            <wp:cNvGraphicFramePr>
-              <a:graphicFrameLocks xmlns:a="http://schemas.openxmlformats.org/drawingml/2006/main" noChangeAspect="1"/>
-            </wp:cNvGraphicFramePr>
-            <a:graphic xmlns:a="http://schemas.openxmlformats.org/drawingml/2006/main">
-              <a:graphicData uri="http://schemas.openxmlformats.org/drawingml/2006/picture">
-                <pic:pic xmlns:pic="http://schemas.openxmlformats.org/drawingml/2006/picture">
-                  <pic:nvPicPr>
-                    <pic:cNvPr id="0" name="Picture 1" descr="Descrição imagem"/>
-                    <pic:cNvPicPr>
-                      <a:picLocks noChangeAspect="1" noChangeArrowheads="1"/>
-                    </pic:cNvPicPr>
-                  </pic:nvPicPr>
-                  <pic:blipFill>
-                    <a:blip r:embed="rId5">
-                      <a:extLst>
-                        <a:ext uri="{28A0092B-C50C-407E-A947-70E740481C1C}">
-                          <a14:useLocalDpi xmlns:a14="http://schemas.microsoft.com/office/drawing/2010/main" val="0"/>
-                        </a:ext>
-                      </a:extLst>
-                    </a:blip>
-                    <a:srcRect/>
-                    <a:stretch>
-                      <a:fillRect/>
-                    </a:stretch>
-                  </pic:blipFill>
-                  <pic:spPr bwMode="auto">
-                    <a:xfrm>
-                      <a:off x="0" y="0"/>
-                      <a:ext cx="5715000" cy="3429000"/>
-                    </a:xfrm>
-                    <a:prstGeom prst="rect">
-                      <a:avLst/>
-                    </a:prstGeom>
-                    <a:noFill/>
-                    <a:ln>
-                      <a:noFill/>
-                    </a:ln>
-                  </pic:spPr>
-                </pic:pic>
-              </a:graphicData>
-            </a:graphic>
-          </wp:inline>
-        </w:drawing>
-      </w:r>
-    </w:p>
-    <w:p>
-      <w:pPr>
-        <w:shd w:val="clear" w:color="auto" w:fill="FFFFFF"/>
-        <w:spacing w:after="240" w:line="384" w:lineRule="atLeast"/>
-        <w:jc w:val="both"/>
-        <w:rPr>
-          <w:rFonts w:eastAsia="Times New Roman" w:cstheme="minorHAnsi"/>
-          <w:color w:val="24292E"/>
-          <w:sz w:val="24"/>
-          <w:szCs w:val="24"/>
-          <w:lang w:eastAsia="pt-BR"/>
-        </w:rPr>
-      </w:pPr>
-      <w:r>
-        <w:rPr>
-          <w:rFonts w:eastAsia="Times New Roman" w:cstheme="minorHAnsi"/>
-          <w:color w:val="24292E"/>
-          <w:sz w:val="24"/>
-          <w:szCs w:val="24"/>
-          <w:lang w:eastAsia="pt-BR"/>
-        </w:rPr>
-        <w:t>Assim, quando o brinquedo recebe o sinal MOVER, ele se move de acordo com a sua função. Para o avião, mover significa VOAR, para o barco significa NAVEGAR, e para o automóvel, CORRER. Observe que os brinquedos respondem ao mesmo sinal de formas diferentes. Temos aqui então um caso de polimorfismo.</w:t>
-      </w:r>
-    </w:p>
-    <w:p>
-      <w:pPr>
-        <w:shd w:val="clear" w:color="auto" w:fill="FFFFFF"/>
-        <w:spacing w:after="240" w:line="384" w:lineRule="atLeast"/>
-        <w:jc w:val="both"/>
-        <w:rPr>
-          <w:rFonts w:eastAsia="Times New Roman" w:cstheme="minorHAnsi"/>
-          <w:color w:val="24292E"/>
-          <w:sz w:val="24"/>
-          <w:szCs w:val="24"/>
-          <w:lang w:eastAsia="pt-BR"/>
-        </w:rPr>
-      </w:pPr>
-    </w:p>
-    <w:p>
-      <w:pPr>
-        <w:shd w:val="clear" w:color="auto" w:fill="FFFFFF"/>
-        <w:spacing w:after="240" w:line="384" w:lineRule="atLeast"/>
-        <w:jc w:val="both"/>
-        <w:rPr>
-          <w:rFonts w:eastAsia="Times New Roman" w:cstheme="minorHAnsi"/>
-          <w:color w:val="24292E"/>
-          <w:sz w:val="24"/>
-          <w:szCs w:val="24"/>
-          <w:lang w:eastAsia="pt-BR"/>
-        </w:rPr>
-      </w:pPr>
-    </w:p>
-    <w:p>
-      <w:pPr>
-        <w:numPr>
-          <w:ilvl w:val="0"/>
-          <w:numId w:val="1"/>
-        </w:numPr>
-        <w:shd w:val="clear" w:color="auto" w:fill="FFFFFF"/>
-        <w:spacing w:before="100" w:beforeAutospacing="1" w:after="100" w:afterAutospacing="1" w:line="240" w:lineRule="auto"/>
-        <w:rPr>
-          <w:rFonts w:eastAsia="Times New Roman" w:cstheme="minorHAnsi"/>
-          <w:b/>
-          <w:bCs/>
-          <w:color w:val="24292E"/>
-          <w:sz w:val="24"/>
-          <w:szCs w:val="24"/>
-          <w:lang w:eastAsia="pt-BR"/>
-        </w:rPr>
-      </w:pPr>
-      <w:r>
-        <w:rPr>
-          <w:rFonts w:eastAsia="Times New Roman" w:cstheme="minorHAnsi"/>
-          <w:color w:val="24292E"/>
-          <w:sz w:val="24"/>
-          <w:szCs w:val="24"/>
-          <w:lang w:eastAsia="pt-BR"/>
-        </w:rPr>
-        <w:lastRenderedPageBreak/>
-        <w:t>Para avaliar seu entendimento, descreva em seu caderno de anotações uma situação em que aconteça o polimorfismo.</w:t>
-      </w:r>
-    </w:p>
-    <w:p>
-      <w:pPr>
-        <w:shd w:val="clear" w:color="auto" w:fill="FFFFFF"/>
-        <w:spacing w:after="240" w:line="384" w:lineRule="atLeast"/>
-        <w:jc w:val="both"/>
-        <w:rPr>
-          <w:sz w:val="24"/>
-          <w:szCs w:val="24"/>
-        </w:rPr>
-      </w:pPr>
-      <w:r>
-        <w:rPr>
-          <w:rFonts w:eastAsia="Times New Roman" w:cstheme="minorHAnsi"/>
-          <w:color w:val="24292E"/>
-          <w:sz w:val="24"/>
-          <w:szCs w:val="24"/>
-          <w:lang w:eastAsia="pt-BR"/>
-        </w:rPr>
-        <w:t xml:space="preserve">Uma situação seria </w:t>
-      </w:r>
-      <w:r>
-        <w:rPr>
-          <w:sz w:val="24"/>
-          <w:szCs w:val="24"/>
-        </w:rPr>
-        <w:t>eu faço lancheiras térmicas porem um us</w:t>
-      </w:r>
-      <w:r>
-        <w:rPr>
-          <w:sz w:val="24"/>
-          <w:szCs w:val="24"/>
-        </w:rPr>
-        <w:t>a</w:t>
-      </w:r>
-      <w:r>
-        <w:rPr>
-          <w:sz w:val="24"/>
-          <w:szCs w:val="24"/>
-        </w:rPr>
-        <w:t xml:space="preserve"> para levar frutas o outro refrigerante com gelo e </w:t>
-      </w:r>
-      <w:r>
-        <w:rPr>
-          <w:sz w:val="24"/>
-          <w:szCs w:val="24"/>
-        </w:rPr>
-        <w:t>outra sua marmita</w:t>
-      </w:r>
-      <w:r>
-        <w:rPr>
-          <w:sz w:val="24"/>
-          <w:szCs w:val="24"/>
-        </w:rPr>
-        <w:t>.</w:t>
-      </w:r>
-    </w:p>
-    <w:p>
-      <w:pPr>
-        <w:shd w:val="clear" w:color="auto" w:fill="FFFFFF"/>
-        <w:spacing w:after="240" w:line="384" w:lineRule="atLeast"/>
-        <w:jc w:val="both"/>
-        <w:rPr>
-          <w:rFonts w:eastAsia="Times New Roman" w:cstheme="minorHAnsi"/>
-          <w:color w:val="24292E"/>
-          <w:sz w:val="24"/>
-          <w:szCs w:val="24"/>
-          <w:lang w:eastAsia="pt-BR"/>
-        </w:rPr>
-      </w:pPr>
     </w:p>
     <w:p>
       <w:pPr>
@@ -451,10 +197,80 @@
           <w:szCs w:val="24"/>
           <w:shd w:val="clear" w:color="auto" w:fill="FFFFFF"/>
         </w:rPr>
-        <w:t>determina que uma classe (filha) pode herdar atributos e métodos de uma outra classe (pai) e, assim, evitar que haja muita repetição de código.</w:t>
+        <w:t xml:space="preserve">determina que uma </w:t>
+      </w:r>
+      <w:r>
+        <w:rPr>
+          <w:rFonts w:cstheme="minorHAnsi"/>
+          <w:color w:val="222222"/>
+          <w:sz w:val="24"/>
+          <w:szCs w:val="24"/>
+          <w:shd w:val="clear" w:color="auto" w:fill="FFFFFF"/>
+        </w:rPr>
+        <w:t xml:space="preserve">classe </w:t>
+      </w:r>
+      <w:r>
+        <w:rPr>
+          <w:rFonts w:cstheme="minorHAnsi"/>
+          <w:color w:val="222222"/>
+          <w:sz w:val="24"/>
+          <w:szCs w:val="24"/>
+          <w:shd w:val="clear" w:color="auto" w:fill="FFFFFF"/>
+        </w:rPr>
+        <w:t xml:space="preserve">que </w:t>
       </w:r>
       <w:bookmarkStart w:id="0" w:name="_GoBack"/>
       <w:bookmarkEnd w:id="0"/>
+      <w:r>
+        <w:rPr>
+          <w:rFonts w:cstheme="minorHAnsi"/>
+          <w:color w:val="222222"/>
+          <w:sz w:val="24"/>
+          <w:szCs w:val="24"/>
+          <w:shd w:val="clear" w:color="auto" w:fill="FFFFFF"/>
+        </w:rPr>
+        <w:t xml:space="preserve">pode ser considerada </w:t>
+      </w:r>
+      <w:r>
+        <w:rPr>
+          <w:rFonts w:cstheme="minorHAnsi"/>
+          <w:color w:val="222222"/>
+          <w:sz w:val="24"/>
+          <w:szCs w:val="24"/>
+          <w:shd w:val="clear" w:color="auto" w:fill="FFFFFF"/>
+        </w:rPr>
+        <w:t xml:space="preserve">filha </w:t>
+      </w:r>
+      <w:r>
+        <w:rPr>
+          <w:rFonts w:cstheme="minorHAnsi"/>
+          <w:color w:val="222222"/>
+          <w:sz w:val="24"/>
+          <w:szCs w:val="24"/>
+          <w:shd w:val="clear" w:color="auto" w:fill="FFFFFF"/>
+        </w:rPr>
+        <w:t>onde pode</w:t>
+      </w:r>
+      <w:r>
+        <w:rPr>
+          <w:rFonts w:cstheme="minorHAnsi"/>
+          <w:color w:val="222222"/>
+          <w:sz w:val="24"/>
+          <w:szCs w:val="24"/>
+          <w:shd w:val="clear" w:color="auto" w:fill="FFFFFF"/>
+        </w:rPr>
+        <w:t xml:space="preserve"> herdar atributos e métodos de uma outra classe pai </w:t>
+      </w:r>
+      <w:r>
+        <w:rPr>
+          <w:rFonts w:cstheme="minorHAnsi"/>
+          <w:color w:val="222222"/>
+          <w:sz w:val="24"/>
+          <w:szCs w:val="24"/>
+          <w:shd w:val="clear" w:color="auto" w:fill="FFFFFF"/>
+        </w:rPr>
+        <w:t>assim evitando repetição de um novo bloco de código</w:t>
+      </w:r>
     </w:p>
     <w:p>
       <w:pPr>

</xml_diff>